<commit_message>
Update CV JSON to include editor information for multiple publications and modify binary file Allegato C (1) compilato.docx. This enhances the completeness of publication data and maintains document integrity.
</commit_message>
<xml_diff>
--- a/allegati/Allegato C (1) compilato.docx
+++ b/allegati/Allegato C (1) compilato.docx
@@ -219,7 +219,19 @@
         <w:rPr>
           <w:b/>
         </w:rPr>
-        <w:t>Sep 2010</w:t>
+        <w:t>Se</w:t>
+      </w:r>
+      <w:r>
+        <w:rPr>
+          <w:b/>
+        </w:rPr>
+        <w:t>t</w:t>
+      </w:r>
+      <w:r>
+        <w:rPr>
+          <w:b/>
+        </w:rPr>
+        <w:t xml:space="preserve"> 2010</w:t>
       </w:r>
       <w:r>
         <w:t>;</w:t>
@@ -249,19 +261,23 @@
       <w:r>
         <w:t xml:space="preserve">, conseguito </w:t>
       </w:r>
-      <w:proofErr w:type="spellStart"/>
-      <w:r>
-        <w:rPr>
-          <w:b/>
-        </w:rPr>
-        <w:t>Oct</w:t>
-      </w:r>
-      <w:proofErr w:type="spellEnd"/>
-      <w:r>
-        <w:rPr>
-          <w:b/>
-        </w:rPr>
-        <w:t xml:space="preserve"> 2007</w:t>
+      <w:r>
+        <w:rPr>
+          <w:b/>
+        </w:rPr>
+        <w:t>O</w:t>
+      </w:r>
+      <w:r>
+        <w:rPr>
+          <w:b/>
+        </w:rPr>
+        <w:t>t</w:t>
+      </w:r>
+      <w:r>
+        <w:rPr>
+          <w:b/>
+        </w:rPr>
+        <w:t>t 2007</w:t>
       </w:r>
       <w:r>
         <w:t>;</w:t>

</xml_diff>